<commit_message>
Probando permisos de administradoro
</commit_message>
<xml_diff>
--- a/Unit Test-Blog_Trabajo_Final.docx
+++ b/Unit Test-Blog_Trabajo_Final.docx
@@ -941,6 +941,7 @@
               <w14:uncheckedState w14:val="2610" w14:font="MS Gothic"/>
             </w14:checkbox>
           </w:sdtPr>
+          <w:sdtEndPr/>
           <w:sdtContent>
             <w:tc>
               <w:tcPr>
@@ -1176,6 +1177,7 @@
               <w14:uncheckedState w14:val="2610" w14:font="MS Gothic"/>
             </w14:checkbox>
           </w:sdtPr>
+          <w:sdtEndPr/>
           <w:sdtContent>
             <w:tc>
               <w:tcPr>
@@ -1430,6 +1432,7 @@
               <w14:uncheckedState w14:val="2610" w14:font="MS Gothic"/>
             </w14:checkbox>
           </w:sdtPr>
+          <w:sdtEndPr/>
           <w:sdtContent>
             <w:tc>
               <w:tcPr>
@@ -1637,6 +1640,7 @@
               <w14:uncheckedState w14:val="2610" w14:font="MS Gothic"/>
             </w14:checkbox>
           </w:sdtPr>
+          <w:sdtEndPr/>
           <w:sdtContent>
             <w:tc>
               <w:tcPr>
@@ -1858,6 +1862,7 @@
               <w14:uncheckedState w14:val="2610" w14:font="MS Gothic"/>
             </w14:checkbox>
           </w:sdtPr>
+          <w:sdtEndPr/>
           <w:sdtContent>
             <w:tc>
               <w:tcPr>
@@ -1979,6 +1984,14 @@
                 <w:szCs w:val="24"/>
               </w:rPr>
             </w:pPr>
+            <w:r>
+              <w:rPr>
+                <w:rFonts w:ascii="Arial Rounded MT Bold" w:hAnsi="Arial Rounded MT Bold"/>
+                <w:sz w:val="24"/>
+                <w:szCs w:val="24"/>
+              </w:rPr>
+              <w:t>About</w:t>
+            </w:r>
           </w:p>
         </w:tc>
         <w:tc>
@@ -2000,6 +2013,14 @@
                 <w:szCs w:val="24"/>
               </w:rPr>
             </w:pPr>
+            <w:r>
+              <w:rPr>
+                <w:rFonts w:ascii="Arial Rounded MT Bold" w:hAnsi="Arial Rounded MT Bold"/>
+                <w:sz w:val="24"/>
+                <w:szCs w:val="24"/>
+              </w:rPr>
+              <w:t>Sin registrar-O usuario Registrado puede ver la página About</w:t>
+            </w:r>
           </w:p>
         </w:tc>
         <w:tc>
@@ -2021,31 +2042,68 @@
                 <w:szCs w:val="24"/>
               </w:rPr>
             </w:pPr>
-          </w:p>
-        </w:tc>
-        <w:tc>
-          <w:tcPr>
-            <w:tcW w:w="1619" w:type="dxa"/>
-            <w:tcBorders>
-              <w:top w:val="single" w:sz="18" w:space="0" w:color="00B050"/>
-              <w:left w:val="single" w:sz="18" w:space="0" w:color="00B050"/>
-              <w:bottom w:val="single" w:sz="18" w:space="0" w:color="00B050"/>
-              <w:right w:val="single" w:sz="18" w:space="0" w:color="00B050"/>
-            </w:tcBorders>
-          </w:tcPr>
-          <w:p>
-            <w:pPr>
-              <w:jc w:val="center"/>
-              <w:rPr>
-                <w:rFonts w:ascii="Arial Rounded MT Bold" w:hAnsi="Arial Rounded MT Bold"/>
-                <w:b/>
-                <w:bCs/>
-                <w:sz w:val="28"/>
-                <w:szCs w:val="28"/>
-              </w:rPr>
-            </w:pPr>
-          </w:p>
-        </w:tc>
+            <w:r>
+              <w:rPr>
+                <w:rFonts w:ascii="Arial Rounded MT Bold" w:hAnsi="Arial Rounded MT Bold"/>
+                <w:sz w:val="24"/>
+                <w:szCs w:val="24"/>
+              </w:rPr>
+              <w:t>Usuario puede ver About sin o con registro</w:t>
+            </w:r>
+          </w:p>
+        </w:tc>
+        <w:sdt>
+          <w:sdtPr>
+            <w:rPr>
+              <w:rFonts w:ascii="Arial Rounded MT Bold" w:hAnsi="Arial Rounded MT Bold"/>
+              <w:b/>
+              <w:bCs/>
+              <w:sz w:val="28"/>
+              <w:szCs w:val="28"/>
+            </w:rPr>
+            <w:id w:val="820009762"/>
+            <w14:checkbox>
+              <w14:checked w14:val="1"/>
+              <w14:checkedState w14:val="2612" w14:font="MS Gothic"/>
+              <w14:uncheckedState w14:val="2610" w14:font="MS Gothic"/>
+            </w14:checkbox>
+          </w:sdtPr>
+          <w:sdtContent>
+            <w:tc>
+              <w:tcPr>
+                <w:tcW w:w="1619" w:type="dxa"/>
+                <w:tcBorders>
+                  <w:top w:val="single" w:sz="18" w:space="0" w:color="00B050"/>
+                  <w:left w:val="single" w:sz="18" w:space="0" w:color="00B050"/>
+                  <w:bottom w:val="single" w:sz="18" w:space="0" w:color="00B050"/>
+                  <w:right w:val="single" w:sz="18" w:space="0" w:color="00B050"/>
+                </w:tcBorders>
+              </w:tcPr>
+              <w:p>
+                <w:pPr>
+                  <w:jc w:val="center"/>
+                  <w:rPr>
+                    <w:rFonts w:ascii="Arial Rounded MT Bold" w:hAnsi="Arial Rounded MT Bold"/>
+                    <w:b/>
+                    <w:bCs/>
+                    <w:sz w:val="28"/>
+                    <w:szCs w:val="28"/>
+                  </w:rPr>
+                </w:pPr>
+                <w:r>
+                  <w:rPr>
+                    <w:rFonts w:ascii="MS Gothic" w:eastAsia="MS Gothic" w:hAnsi="MS Gothic" w:hint="eastAsia"/>
+                    <w:b/>
+                    <w:bCs/>
+                    <w:sz w:val="28"/>
+                    <w:szCs w:val="28"/>
+                  </w:rPr>
+                  <w:t>☒</w:t>
+                </w:r>
+              </w:p>
+            </w:tc>
+          </w:sdtContent>
+        </w:sdt>
       </w:tr>
       <w:tr>
         <w:trPr>
@@ -2130,6 +2188,14 @@
                 <w:szCs w:val="24"/>
               </w:rPr>
             </w:pPr>
+            <w:r>
+              <w:rPr>
+                <w:rFonts w:ascii="Arial Rounded MT Bold" w:hAnsi="Arial Rounded MT Bold"/>
+                <w:sz w:val="24"/>
+                <w:szCs w:val="24"/>
+              </w:rPr>
+              <w:t>Eliminar publicación</w:t>
+            </w:r>
           </w:p>
         </w:tc>
         <w:tc>
@@ -2151,6 +2217,14 @@
                 <w:szCs w:val="24"/>
               </w:rPr>
             </w:pPr>
+            <w:r>
+              <w:rPr>
+                <w:rFonts w:ascii="Arial Rounded MT Bold" w:hAnsi="Arial Rounded MT Bold"/>
+                <w:sz w:val="24"/>
+                <w:szCs w:val="24"/>
+              </w:rPr>
+              <w:t>Solo los usuarios administradores pueden eliminar una publicación</w:t>
+            </w:r>
           </w:p>
         </w:tc>
         <w:tc>
@@ -2172,31 +2246,68 @@
                 <w:szCs w:val="24"/>
               </w:rPr>
             </w:pPr>
-          </w:p>
-        </w:tc>
-        <w:tc>
-          <w:tcPr>
-            <w:tcW w:w="1619" w:type="dxa"/>
-            <w:tcBorders>
-              <w:top w:val="single" w:sz="18" w:space="0" w:color="00B050"/>
-              <w:left w:val="single" w:sz="18" w:space="0" w:color="00B050"/>
-              <w:bottom w:val="single" w:sz="18" w:space="0" w:color="00B050"/>
-              <w:right w:val="single" w:sz="18" w:space="0" w:color="00B050"/>
-            </w:tcBorders>
-          </w:tcPr>
-          <w:p>
-            <w:pPr>
-              <w:jc w:val="center"/>
-              <w:rPr>
-                <w:rFonts w:ascii="Arial Rounded MT Bold" w:hAnsi="Arial Rounded MT Bold"/>
-                <w:b/>
-                <w:bCs/>
-                <w:sz w:val="28"/>
-                <w:szCs w:val="28"/>
-              </w:rPr>
-            </w:pPr>
-          </w:p>
-        </w:tc>
+            <w:r>
+              <w:rPr>
+                <w:rFonts w:ascii="Arial Rounded MT Bold" w:hAnsi="Arial Rounded MT Bold"/>
+                <w:sz w:val="24"/>
+                <w:szCs w:val="24"/>
+              </w:rPr>
+              <w:t xml:space="preserve">Usuario admin solo puede borrar una publicación </w:t>
+            </w:r>
+          </w:p>
+        </w:tc>
+        <w:sdt>
+          <w:sdtPr>
+            <w:rPr>
+              <w:rFonts w:ascii="Arial Rounded MT Bold" w:hAnsi="Arial Rounded MT Bold"/>
+              <w:b/>
+              <w:bCs/>
+              <w:sz w:val="28"/>
+              <w:szCs w:val="28"/>
+            </w:rPr>
+            <w:id w:val="877123106"/>
+            <w14:checkbox>
+              <w14:checked w14:val="1"/>
+              <w14:checkedState w14:val="2612" w14:font="MS Gothic"/>
+              <w14:uncheckedState w14:val="2610" w14:font="MS Gothic"/>
+            </w14:checkbox>
+          </w:sdtPr>
+          <w:sdtContent>
+            <w:tc>
+              <w:tcPr>
+                <w:tcW w:w="1619" w:type="dxa"/>
+                <w:tcBorders>
+                  <w:top w:val="single" w:sz="18" w:space="0" w:color="00B050"/>
+                  <w:left w:val="single" w:sz="18" w:space="0" w:color="00B050"/>
+                  <w:bottom w:val="single" w:sz="18" w:space="0" w:color="00B050"/>
+                  <w:right w:val="single" w:sz="18" w:space="0" w:color="00B050"/>
+                </w:tcBorders>
+              </w:tcPr>
+              <w:p>
+                <w:pPr>
+                  <w:jc w:val="center"/>
+                  <w:rPr>
+                    <w:rFonts w:ascii="Arial Rounded MT Bold" w:hAnsi="Arial Rounded MT Bold"/>
+                    <w:b/>
+                    <w:bCs/>
+                    <w:sz w:val="28"/>
+                    <w:szCs w:val="28"/>
+                  </w:rPr>
+                </w:pPr>
+                <w:r>
+                  <w:rPr>
+                    <w:rFonts w:ascii="MS Gothic" w:eastAsia="MS Gothic" w:hAnsi="MS Gothic" w:hint="eastAsia"/>
+                    <w:b/>
+                    <w:bCs/>
+                    <w:sz w:val="28"/>
+                    <w:szCs w:val="28"/>
+                  </w:rPr>
+                  <w:t>☒</w:t>
+                </w:r>
+              </w:p>
+            </w:tc>
+          </w:sdtContent>
+        </w:sdt>
       </w:tr>
     </w:tbl>
     <w:p>

</xml_diff>